<commit_message>
add admin func for check studs to ok ifmo
</commit_message>
<xml_diff>
--- a/php_script/Forms/Form_docxgen/files/eEeiebeyeseiesm�_ePebe�eheleeesm�_423.docx
+++ b/php_script/Forms/Form_docxgen/files/eEeiebeyeseiesm�_ePebe�eheleeesm�_423.docx
@@ -13,7 +13,7 @@
       </w:pPr>
     </w:p>
     <!-- start block -->
-    <!-- block_block_2 -->
+    <!-- block_block_3 -->
     <w:p>
       <w:pPr>
         <w:jc w:val="center"/>
@@ -86,7 +86,7 @@
         <w:t>Студент: Занкевич Владимир </w:t>
       </w:r>
     </w:p>
-    <!-- end_block_block_2 -->
+    <!-- end_block_block_3 -->
     <!-- end block -->
     <w:p>
       <w:pPr>

</xml_diff>